<commit_message>
Finish Theory Question and Question 4
</commit_message>
<xml_diff>
--- a/Assignment 3/Assignment 3 - Theory Questions.docx
+++ b/Assignment 3/Assignment 3 - Theory Questions.docx
@@ -100,16 +100,7 @@
           <w:sz w:val="24"/>
           <w:szCs w:val="24"/>
         </w:rPr>
-        <w:t xml:space="preserve">An array that is sorted in decreasing order is a </w:t>
-      </w:r>
-      <w:proofErr w:type="gramStart"/>
-      <w:r>
-        <w:rPr>
-          <w:rFonts w:ascii="Times New Roman" w:hAnsi="Times New Roman" w:cs="Times New Roman"/>
-          <w:sz w:val="24"/>
-          <w:szCs w:val="24"/>
-        </w:rPr>
-        <w:t>max</w:t>
+        <w:t>An array that is sorted in decreasing order is a max</w:t>
       </w:r>
       <w:r>
         <w:rPr>
@@ -125,16 +116,7 @@
           <w:sz w:val="24"/>
           <w:szCs w:val="24"/>
         </w:rPr>
-        <w:t>heap</w:t>
-      </w:r>
-      <w:proofErr w:type="gramEnd"/>
-      <w:r>
-        <w:rPr>
-          <w:rFonts w:ascii="Times New Roman" w:hAnsi="Times New Roman" w:cs="Times New Roman"/>
-          <w:sz w:val="24"/>
-          <w:szCs w:val="24"/>
-        </w:rPr>
-        <w:t xml:space="preserve">. </w:t>
+        <w:t xml:space="preserve">heap. </w:t>
       </w:r>
       <w:r>
         <w:rPr>
@@ -250,6 +232,15 @@
     <w:p>
       <w:pPr>
         <w:pStyle w:val="ListParagraph"/>
+        <w:rPr>
+          <w:rFonts w:ascii="Times New Roman" w:hAnsi="Times New Roman" w:cs="Times New Roman"/>
+          <w:sz w:val="24"/>
+          <w:szCs w:val="24"/>
+        </w:rPr>
+      </w:pPr>
+    </w:p>
+    <w:p>
+      <w:pPr>
         <w:rPr>
           <w:rFonts w:ascii="Times New Roman" w:hAnsi="Times New Roman" w:cs="Times New Roman"/>
           <w:sz w:val="24"/>
@@ -270,27 +261,382 @@
           <w:szCs w:val="24"/>
         </w:rPr>
       </w:pPr>
-      <w:r>
-        <w:rPr>
-          <w:rFonts w:ascii="Times New Roman" w:hAnsi="Times New Roman" w:cs="Times New Roman"/>
-          <w:sz w:val="24"/>
-          <w:szCs w:val="24"/>
-        </w:rPr>
-        <w:t xml:space="preserve">Do on </w:t>
-      </w:r>
-      <w:proofErr w:type="spellStart"/>
-      <w:r>
-        <w:rPr>
-          <w:rFonts w:ascii="Times New Roman" w:hAnsi="Times New Roman" w:cs="Times New Roman"/>
-          <w:sz w:val="24"/>
-          <w:szCs w:val="24"/>
-        </w:rPr>
-        <w:t>ipad</w:t>
-      </w:r>
-      <w:proofErr w:type="spellEnd"/>
-    </w:p>
-    <w:p>
-      <w:pPr>
+    </w:p>
+    <w:p>
+      <w:pPr>
+        <w:rPr>
+          <w:rFonts w:ascii="Times New Roman" w:hAnsi="Times New Roman" w:cs="Times New Roman"/>
+          <w:sz w:val="24"/>
+          <w:szCs w:val="24"/>
+        </w:rPr>
+      </w:pPr>
+      <w:r>
+        <w:rPr>
+          <w:noProof/>
+        </w:rPr>
+        <w:drawing>
+          <wp:anchor distT="0" distB="0" distL="114300" distR="114300" simplePos="0" relativeHeight="251660288" behindDoc="1" locked="0" layoutInCell="1" allowOverlap="1" wp14:anchorId="3ED9F6E7" wp14:editId="370A6C3B">
+            <wp:simplePos x="0" y="0"/>
+            <wp:positionH relativeFrom="column">
+              <wp:posOffset>3171824</wp:posOffset>
+            </wp:positionH>
+            <wp:positionV relativeFrom="paragraph">
+              <wp:posOffset>10795</wp:posOffset>
+            </wp:positionV>
+            <wp:extent cx="2486025" cy="3172338"/>
+            <wp:effectExtent l="0" t="0" r="0" b="9525"/>
+            <wp:wrapNone/>
+            <wp:docPr id="3" name="Picture 3"/>
+            <wp:cNvGraphicFramePr>
+              <a:graphicFrameLocks xmlns:a="http://schemas.openxmlformats.org/drawingml/2006/main" noChangeAspect="1"/>
+            </wp:cNvGraphicFramePr>
+            <a:graphic xmlns:a="http://schemas.openxmlformats.org/drawingml/2006/main">
+              <a:graphicData uri="http://schemas.openxmlformats.org/drawingml/2006/picture">
+                <pic:pic xmlns:pic="http://schemas.openxmlformats.org/drawingml/2006/picture">
+                  <pic:nvPicPr>
+                    <pic:cNvPr id="0" name="Picture 3"/>
+                    <pic:cNvPicPr>
+                      <a:picLocks noChangeAspect="1" noChangeArrowheads="1"/>
+                    </pic:cNvPicPr>
+                  </pic:nvPicPr>
+                  <pic:blipFill>
+                    <a:blip r:embed="rId5" cstate="print">
+                      <a:extLst>
+                        <a:ext uri="{28A0092B-C50C-407E-A947-70E740481C1C}">
+                          <a14:useLocalDpi xmlns:a14="http://schemas.microsoft.com/office/drawing/2010/main" val="0"/>
+                        </a:ext>
+                      </a:extLst>
+                    </a:blip>
+                    <a:srcRect/>
+                    <a:stretch>
+                      <a:fillRect/>
+                    </a:stretch>
+                  </pic:blipFill>
+                  <pic:spPr bwMode="auto">
+                    <a:xfrm>
+                      <a:off x="0" y="0"/>
+                      <a:ext cx="2489471" cy="3176736"/>
+                    </a:xfrm>
+                    <a:prstGeom prst="rect">
+                      <a:avLst/>
+                    </a:prstGeom>
+                    <a:noFill/>
+                    <a:ln>
+                      <a:noFill/>
+                    </a:ln>
+                  </pic:spPr>
+                </pic:pic>
+              </a:graphicData>
+            </a:graphic>
+            <wp14:sizeRelH relativeFrom="page">
+              <wp14:pctWidth>0</wp14:pctWidth>
+            </wp14:sizeRelH>
+            <wp14:sizeRelV relativeFrom="page">
+              <wp14:pctHeight>0</wp14:pctHeight>
+            </wp14:sizeRelV>
+          </wp:anchor>
+        </w:drawing>
+      </w:r>
+      <w:r>
+        <w:rPr>
+          <w:noProof/>
+        </w:rPr>
+        <w:drawing>
+          <wp:anchor distT="0" distB="0" distL="114300" distR="114300" simplePos="0" relativeHeight="251659264" behindDoc="1" locked="0" layoutInCell="1" allowOverlap="1" wp14:anchorId="32ECDE69" wp14:editId="7D0C41EA">
+            <wp:simplePos x="0" y="0"/>
+            <wp:positionH relativeFrom="column">
+              <wp:posOffset>228600</wp:posOffset>
+            </wp:positionH>
+            <wp:positionV relativeFrom="paragraph">
+              <wp:posOffset>14605</wp:posOffset>
+            </wp:positionV>
+            <wp:extent cx="2505075" cy="3196590"/>
+            <wp:effectExtent l="0" t="0" r="0" b="3810"/>
+            <wp:wrapNone/>
+            <wp:docPr id="2" name="Picture 2"/>
+            <wp:cNvGraphicFramePr>
+              <a:graphicFrameLocks xmlns:a="http://schemas.openxmlformats.org/drawingml/2006/main" noChangeAspect="1"/>
+            </wp:cNvGraphicFramePr>
+            <a:graphic xmlns:a="http://schemas.openxmlformats.org/drawingml/2006/main">
+              <a:graphicData uri="http://schemas.openxmlformats.org/drawingml/2006/picture">
+                <pic:pic xmlns:pic="http://schemas.openxmlformats.org/drawingml/2006/picture">
+                  <pic:nvPicPr>
+                    <pic:cNvPr id="0" name="Picture 1"/>
+                    <pic:cNvPicPr>
+                      <a:picLocks noChangeAspect="1" noChangeArrowheads="1"/>
+                    </pic:cNvPicPr>
+                  </pic:nvPicPr>
+                  <pic:blipFill>
+                    <a:blip r:embed="rId6" cstate="print">
+                      <a:extLst>
+                        <a:ext uri="{28A0092B-C50C-407E-A947-70E740481C1C}">
+                          <a14:useLocalDpi xmlns:a14="http://schemas.microsoft.com/office/drawing/2010/main" val="0"/>
+                        </a:ext>
+                      </a:extLst>
+                    </a:blip>
+                    <a:srcRect/>
+                    <a:stretch>
+                      <a:fillRect/>
+                    </a:stretch>
+                  </pic:blipFill>
+                  <pic:spPr bwMode="auto">
+                    <a:xfrm>
+                      <a:off x="0" y="0"/>
+                      <a:ext cx="2505075" cy="3196590"/>
+                    </a:xfrm>
+                    <a:prstGeom prst="rect">
+                      <a:avLst/>
+                    </a:prstGeom>
+                    <a:noFill/>
+                    <a:ln>
+                      <a:noFill/>
+                    </a:ln>
+                  </pic:spPr>
+                </pic:pic>
+              </a:graphicData>
+            </a:graphic>
+            <wp14:sizeRelH relativeFrom="page">
+              <wp14:pctWidth>0</wp14:pctWidth>
+            </wp14:sizeRelH>
+            <wp14:sizeRelV relativeFrom="page">
+              <wp14:pctHeight>0</wp14:pctHeight>
+            </wp14:sizeRelV>
+          </wp:anchor>
+        </w:drawing>
+      </w:r>
+    </w:p>
+    <w:p>
+      <w:pPr>
+        <w:rPr>
+          <w:rFonts w:ascii="Times New Roman" w:hAnsi="Times New Roman" w:cs="Times New Roman"/>
+          <w:sz w:val="24"/>
+          <w:szCs w:val="24"/>
+        </w:rPr>
+      </w:pPr>
+    </w:p>
+    <w:p>
+      <w:pPr>
+        <w:rPr>
+          <w:rFonts w:ascii="Times New Roman" w:hAnsi="Times New Roman" w:cs="Times New Roman"/>
+          <w:sz w:val="24"/>
+          <w:szCs w:val="24"/>
+        </w:rPr>
+      </w:pPr>
+    </w:p>
+    <w:p>
+      <w:pPr>
+        <w:rPr>
+          <w:rFonts w:ascii="Times New Roman" w:hAnsi="Times New Roman" w:cs="Times New Roman"/>
+          <w:sz w:val="24"/>
+          <w:szCs w:val="24"/>
+        </w:rPr>
+      </w:pPr>
+    </w:p>
+    <w:p>
+      <w:pPr>
+        <w:rPr>
+          <w:rFonts w:ascii="Times New Roman" w:hAnsi="Times New Roman" w:cs="Times New Roman"/>
+          <w:sz w:val="24"/>
+          <w:szCs w:val="24"/>
+        </w:rPr>
+      </w:pPr>
+    </w:p>
+    <w:p>
+      <w:pPr>
+        <w:rPr>
+          <w:rFonts w:ascii="Times New Roman" w:hAnsi="Times New Roman" w:cs="Times New Roman"/>
+          <w:sz w:val="24"/>
+          <w:szCs w:val="24"/>
+        </w:rPr>
+      </w:pPr>
+    </w:p>
+    <w:p>
+      <w:pPr>
+        <w:rPr>
+          <w:rFonts w:ascii="Times New Roman" w:hAnsi="Times New Roman" w:cs="Times New Roman"/>
+          <w:sz w:val="24"/>
+          <w:szCs w:val="24"/>
+        </w:rPr>
+      </w:pPr>
+    </w:p>
+    <w:p>
+      <w:pPr>
+        <w:rPr>
+          <w:rFonts w:ascii="Times New Roman" w:hAnsi="Times New Roman" w:cs="Times New Roman"/>
+          <w:sz w:val="24"/>
+          <w:szCs w:val="24"/>
+        </w:rPr>
+      </w:pPr>
+    </w:p>
+    <w:p>
+      <w:pPr>
+        <w:rPr>
+          <w:rFonts w:ascii="Times New Roman" w:hAnsi="Times New Roman" w:cs="Times New Roman"/>
+          <w:sz w:val="24"/>
+          <w:szCs w:val="24"/>
+        </w:rPr>
+      </w:pPr>
+    </w:p>
+    <w:p>
+      <w:pPr>
+        <w:rPr>
+          <w:rFonts w:ascii="Times New Roman" w:hAnsi="Times New Roman" w:cs="Times New Roman"/>
+          <w:sz w:val="24"/>
+          <w:szCs w:val="24"/>
+        </w:rPr>
+      </w:pPr>
+    </w:p>
+    <w:p>
+      <w:pPr>
+        <w:rPr>
+          <w:rFonts w:ascii="Times New Roman" w:hAnsi="Times New Roman" w:cs="Times New Roman"/>
+          <w:sz w:val="24"/>
+          <w:szCs w:val="24"/>
+        </w:rPr>
+      </w:pPr>
+    </w:p>
+    <w:p>
+      <w:pPr>
+        <w:rPr>
+          <w:rFonts w:ascii="Times New Roman" w:hAnsi="Times New Roman" w:cs="Times New Roman"/>
+          <w:sz w:val="24"/>
+          <w:szCs w:val="24"/>
+        </w:rPr>
+      </w:pPr>
+    </w:p>
+    <w:p>
+      <w:pPr>
+        <w:rPr>
+          <w:rFonts w:ascii="Times New Roman" w:hAnsi="Times New Roman" w:cs="Times New Roman"/>
+          <w:sz w:val="24"/>
+          <w:szCs w:val="24"/>
+        </w:rPr>
+      </w:pPr>
+      <w:r>
+        <w:rPr>
+          <w:noProof/>
+        </w:rPr>
+        <w:lastRenderedPageBreak/>
+        <w:drawing>
+          <wp:anchor distT="0" distB="0" distL="114300" distR="114300" simplePos="0" relativeHeight="251661312" behindDoc="1" locked="0" layoutInCell="1" allowOverlap="1" wp14:anchorId="7F915DD9" wp14:editId="2E7E05D8">
+            <wp:simplePos x="0" y="0"/>
+            <wp:positionH relativeFrom="column">
+              <wp:posOffset>3105150</wp:posOffset>
+            </wp:positionH>
+            <wp:positionV relativeFrom="paragraph">
+              <wp:posOffset>1</wp:posOffset>
+            </wp:positionV>
+            <wp:extent cx="2618986" cy="3009900"/>
+            <wp:effectExtent l="0" t="0" r="0" b="0"/>
+            <wp:wrapNone/>
+            <wp:docPr id="5" name="Picture 5"/>
+            <wp:cNvGraphicFramePr>
+              <a:graphicFrameLocks xmlns:a="http://schemas.openxmlformats.org/drawingml/2006/main" noChangeAspect="1"/>
+            </wp:cNvGraphicFramePr>
+            <a:graphic xmlns:a="http://schemas.openxmlformats.org/drawingml/2006/main">
+              <a:graphicData uri="http://schemas.openxmlformats.org/drawingml/2006/picture">
+                <pic:pic xmlns:pic="http://schemas.openxmlformats.org/drawingml/2006/picture">
+                  <pic:nvPicPr>
+                    <pic:cNvPr id="0" name="Picture 7"/>
+                    <pic:cNvPicPr>
+                      <a:picLocks noChangeAspect="1" noChangeArrowheads="1"/>
+                    </pic:cNvPicPr>
+                  </pic:nvPicPr>
+                  <pic:blipFill>
+                    <a:blip r:embed="rId7" cstate="print">
+                      <a:extLst>
+                        <a:ext uri="{28A0092B-C50C-407E-A947-70E740481C1C}">
+                          <a14:useLocalDpi xmlns:a14="http://schemas.microsoft.com/office/drawing/2010/main" val="0"/>
+                        </a:ext>
+                      </a:extLst>
+                    </a:blip>
+                    <a:srcRect/>
+                    <a:stretch>
+                      <a:fillRect/>
+                    </a:stretch>
+                  </pic:blipFill>
+                  <pic:spPr bwMode="auto">
+                    <a:xfrm>
+                      <a:off x="0" y="0"/>
+                      <a:ext cx="2630811" cy="3023490"/>
+                    </a:xfrm>
+                    <a:prstGeom prst="rect">
+                      <a:avLst/>
+                    </a:prstGeom>
+                    <a:noFill/>
+                    <a:ln>
+                      <a:noFill/>
+                    </a:ln>
+                  </pic:spPr>
+                </pic:pic>
+              </a:graphicData>
+            </a:graphic>
+            <wp14:sizeRelH relativeFrom="page">
+              <wp14:pctWidth>0</wp14:pctWidth>
+            </wp14:sizeRelH>
+            <wp14:sizeRelV relativeFrom="page">
+              <wp14:pctHeight>0</wp14:pctHeight>
+            </wp14:sizeRelV>
+          </wp:anchor>
+        </w:drawing>
+      </w:r>
+      <w:r>
+        <w:rPr>
+          <w:noProof/>
+        </w:rPr>
+        <w:drawing>
+          <wp:inline distT="0" distB="0" distL="0" distR="0" wp14:anchorId="3B3A0567" wp14:editId="1FAA3875">
+            <wp:extent cx="2685668" cy="3019425"/>
+            <wp:effectExtent l="0" t="0" r="635" b="0"/>
+            <wp:docPr id="4" name="Picture 4"/>
+            <wp:cNvGraphicFramePr>
+              <a:graphicFrameLocks xmlns:a="http://schemas.openxmlformats.org/drawingml/2006/main" noChangeAspect="1"/>
+            </wp:cNvGraphicFramePr>
+            <a:graphic xmlns:a="http://schemas.openxmlformats.org/drawingml/2006/main">
+              <a:graphicData uri="http://schemas.openxmlformats.org/drawingml/2006/picture">
+                <pic:pic xmlns:pic="http://schemas.openxmlformats.org/drawingml/2006/picture">
+                  <pic:nvPicPr>
+                    <pic:cNvPr id="0" name="Picture 5"/>
+                    <pic:cNvPicPr>
+                      <a:picLocks noChangeAspect="1" noChangeArrowheads="1"/>
+                    </pic:cNvPicPr>
+                  </pic:nvPicPr>
+                  <pic:blipFill>
+                    <a:blip r:embed="rId8" cstate="print">
+                      <a:extLst>
+                        <a:ext uri="{28A0092B-C50C-407E-A947-70E740481C1C}">
+                          <a14:useLocalDpi xmlns:a14="http://schemas.microsoft.com/office/drawing/2010/main" val="0"/>
+                        </a:ext>
+                      </a:extLst>
+                    </a:blip>
+                    <a:srcRect/>
+                    <a:stretch>
+                      <a:fillRect/>
+                    </a:stretch>
+                  </pic:blipFill>
+                  <pic:spPr bwMode="auto">
+                    <a:xfrm>
+                      <a:off x="0" y="0"/>
+                      <a:ext cx="2701243" cy="3036936"/>
+                    </a:xfrm>
+                    <a:prstGeom prst="rect">
+                      <a:avLst/>
+                    </a:prstGeom>
+                    <a:noFill/>
+                    <a:ln>
+                      <a:noFill/>
+                    </a:ln>
+                  </pic:spPr>
+                </pic:pic>
+              </a:graphicData>
+            </a:graphic>
+          </wp:inline>
+        </w:drawing>
+      </w:r>
+    </w:p>
+    <w:p>
+      <w:pPr>
+        <w:pStyle w:val="ListParagraph"/>
         <w:rPr>
           <w:rFonts w:ascii="Times New Roman" w:hAnsi="Times New Roman" w:cs="Times New Roman"/>
           <w:sz w:val="24"/>
@@ -311,34 +657,69 @@
           <w:szCs w:val="24"/>
         </w:rPr>
       </w:pPr>
-      <w:r>
-        <w:rPr>
-          <w:rFonts w:ascii="Times New Roman" w:hAnsi="Times New Roman" w:cs="Times New Roman"/>
-          <w:sz w:val="24"/>
-          <w:szCs w:val="24"/>
-        </w:rPr>
-        <w:t xml:space="preserve">Do on </w:t>
-      </w:r>
-      <w:proofErr w:type="spellStart"/>
-      <w:r>
-        <w:rPr>
-          <w:rFonts w:ascii="Times New Roman" w:hAnsi="Times New Roman" w:cs="Times New Roman"/>
-          <w:sz w:val="24"/>
-          <w:szCs w:val="24"/>
-        </w:rPr>
-        <w:t>ipad</w:t>
-      </w:r>
-      <w:proofErr w:type="spellEnd"/>
-    </w:p>
-    <w:p>
-      <w:pPr>
-        <w:pStyle w:val="ListParagraph"/>
-        <w:rPr>
-          <w:rFonts w:ascii="Times New Roman" w:hAnsi="Times New Roman" w:cs="Times New Roman"/>
-          <w:sz w:val="24"/>
-          <w:szCs w:val="24"/>
-        </w:rPr>
-      </w:pPr>
+    </w:p>
+    <w:p>
+      <w:pPr>
+        <w:pStyle w:val="ListParagraph"/>
+        <w:rPr>
+          <w:rFonts w:ascii="Times New Roman" w:hAnsi="Times New Roman" w:cs="Times New Roman"/>
+          <w:sz w:val="24"/>
+          <w:szCs w:val="24"/>
+        </w:rPr>
+      </w:pPr>
+      <w:r>
+        <w:rPr>
+          <w:noProof/>
+        </w:rPr>
+        <w:drawing>
+          <wp:inline distT="0" distB="0" distL="0" distR="0" wp14:anchorId="61667C6F" wp14:editId="53DA9104">
+            <wp:extent cx="3635130" cy="4638675"/>
+            <wp:effectExtent l="0" t="0" r="3810" b="0"/>
+            <wp:docPr id="6" name="Picture 6"/>
+            <wp:cNvGraphicFramePr>
+              <a:graphicFrameLocks xmlns:a="http://schemas.openxmlformats.org/drawingml/2006/main" noChangeAspect="1"/>
+            </wp:cNvGraphicFramePr>
+            <a:graphic xmlns:a="http://schemas.openxmlformats.org/drawingml/2006/main">
+              <a:graphicData uri="http://schemas.openxmlformats.org/drawingml/2006/picture">
+                <pic:pic xmlns:pic="http://schemas.openxmlformats.org/drawingml/2006/picture">
+                  <pic:nvPicPr>
+                    <pic:cNvPr id="0" name="Picture 9"/>
+                    <pic:cNvPicPr>
+                      <a:picLocks noChangeAspect="1" noChangeArrowheads="1"/>
+                    </pic:cNvPicPr>
+                  </pic:nvPicPr>
+                  <pic:blipFill>
+                    <a:blip r:embed="rId9" cstate="print">
+                      <a:extLst>
+                        <a:ext uri="{28A0092B-C50C-407E-A947-70E740481C1C}">
+                          <a14:useLocalDpi xmlns:a14="http://schemas.microsoft.com/office/drawing/2010/main" val="0"/>
+                        </a:ext>
+                      </a:extLst>
+                    </a:blip>
+                    <a:srcRect/>
+                    <a:stretch>
+                      <a:fillRect/>
+                    </a:stretch>
+                  </pic:blipFill>
+                  <pic:spPr bwMode="auto">
+                    <a:xfrm>
+                      <a:off x="0" y="0"/>
+                      <a:ext cx="3639098" cy="4643739"/>
+                    </a:xfrm>
+                    <a:prstGeom prst="rect">
+                      <a:avLst/>
+                    </a:prstGeom>
+                    <a:noFill/>
+                    <a:ln>
+                      <a:noFill/>
+                    </a:ln>
+                  </pic:spPr>
+                </pic:pic>
+              </a:graphicData>
+            </a:graphic>
+          </wp:inline>
+        </w:drawing>
+      </w:r>
     </w:p>
     <w:p>
       <w:pPr>
@@ -359,6 +740,7 @@
           <w:sz w:val="24"/>
           <w:szCs w:val="24"/>
         </w:rPr>
+        <w:lastRenderedPageBreak/>
         <w:t xml:space="preserve">Best case tree would be: </w:t>
       </w:r>
     </w:p>
@@ -391,8 +773,6 @@
         </w:rPr>
         <w:t>H</w:t>
       </w:r>
-      <w:bookmarkStart w:id="0" w:name="_GoBack"/>
-      <w:bookmarkEnd w:id="0"/>
     </w:p>
     <w:p>
       <w:pPr>
@@ -632,25 +1012,23 @@
           <w:sz w:val="24"/>
           <w:szCs w:val="24"/>
         </w:rPr>
-        <w:t xml:space="preserve">b. Select item at rank 5, </w:t>
-      </w:r>
-      <w:proofErr w:type="gramStart"/>
-      <w:r>
-        <w:rPr>
-          <w:rFonts w:ascii="Times New Roman" w:hAnsi="Times New Roman" w:cs="Times New Roman"/>
-          <w:sz w:val="24"/>
-          <w:szCs w:val="24"/>
-        </w:rPr>
-        <w:t>Select(</w:t>
-      </w:r>
-      <w:proofErr w:type="gramEnd"/>
-      <w:r>
-        <w:rPr>
-          <w:rFonts w:ascii="Times New Roman" w:hAnsi="Times New Roman" w:cs="Times New Roman"/>
-          <w:sz w:val="24"/>
-          <w:szCs w:val="24"/>
-        </w:rPr>
-        <w:t>5) = M?????</w:t>
+        <w:t>b. Select item at rank 5, Select</w:t>
+      </w:r>
+      <w:r>
+        <w:rPr>
+          <w:rFonts w:ascii="Times New Roman" w:hAnsi="Times New Roman" w:cs="Times New Roman"/>
+          <w:sz w:val="24"/>
+          <w:szCs w:val="24"/>
+        </w:rPr>
+        <w:t xml:space="preserve"> </w:t>
+      </w:r>
+      <w:r>
+        <w:rPr>
+          <w:rFonts w:ascii="Times New Roman" w:hAnsi="Times New Roman" w:cs="Times New Roman"/>
+          <w:sz w:val="24"/>
+          <w:szCs w:val="24"/>
+        </w:rPr>
+        <w:t>(5) = M</w:t>
       </w:r>
     </w:p>
     <w:p>
@@ -663,16 +1041,89 @@
           <w:szCs w:val="24"/>
         </w:rPr>
       </w:pPr>
-      <w:proofErr w:type="gramStart"/>
-      <w:r>
-        <w:rPr>
-          <w:rFonts w:ascii="Times New Roman" w:hAnsi="Times New Roman" w:cs="Times New Roman"/>
-          <w:sz w:val="24"/>
-          <w:szCs w:val="24"/>
-        </w:rPr>
-        <w:t>c. ????</w:t>
-      </w:r>
-      <w:proofErr w:type="gramEnd"/>
+      <w:r>
+        <w:rPr>
+          <w:rFonts w:ascii="Times New Roman" w:hAnsi="Times New Roman" w:cs="Times New Roman"/>
+          <w:sz w:val="24"/>
+          <w:szCs w:val="24"/>
+        </w:rPr>
+        <w:t>c.</w:t>
+      </w:r>
+      <w:r>
+        <w:rPr>
+          <w:rFonts w:ascii="Times New Roman" w:hAnsi="Times New Roman" w:cs="Times New Roman"/>
+          <w:sz w:val="24"/>
+          <w:szCs w:val="24"/>
+        </w:rPr>
+        <w:t>E &gt; F? -&gt; Move to right child node, Q == Q? True Node Q is ceiling of Q</w:t>
+      </w:r>
+    </w:p>
+    <w:p>
+      <w:pPr>
+        <w:pStyle w:val="ListParagraph"/>
+        <w:spacing w:line="240" w:lineRule="auto"/>
+        <w:rPr>
+          <w:rFonts w:ascii="Times New Roman" w:hAnsi="Times New Roman" w:cs="Times New Roman"/>
+          <w:sz w:val="24"/>
+          <w:szCs w:val="24"/>
+        </w:rPr>
+      </w:pPr>
+      <w:r>
+        <w:rPr>
+          <w:rFonts w:ascii="Times New Roman" w:hAnsi="Times New Roman" w:cs="Times New Roman"/>
+          <w:sz w:val="24"/>
+          <w:szCs w:val="24"/>
+        </w:rPr>
+        <w:t>d. Rank(J) = 3 + 1 = 4</w:t>
+      </w:r>
+    </w:p>
+    <w:p>
+      <w:pPr>
+        <w:pStyle w:val="ListParagraph"/>
+        <w:spacing w:line="240" w:lineRule="auto"/>
+        <w:rPr>
+          <w:rFonts w:ascii="Times New Roman" w:hAnsi="Times New Roman" w:cs="Times New Roman"/>
+          <w:sz w:val="24"/>
+          <w:szCs w:val="24"/>
+        </w:rPr>
+      </w:pPr>
+      <w:r>
+        <w:rPr>
+          <w:rFonts w:ascii="Times New Roman" w:hAnsi="Times New Roman" w:cs="Times New Roman"/>
+          <w:sz w:val="24"/>
+          <w:szCs w:val="24"/>
+        </w:rPr>
+        <w:t>e. Size(D) = 1 + 0 + 1 = 2, Size (T) = 1</w:t>
+      </w:r>
+      <w:r>
+        <w:rPr>
+          <w:rFonts w:ascii="Times New Roman" w:hAnsi="Times New Roman" w:cs="Times New Roman"/>
+          <w:sz w:val="24"/>
+          <w:szCs w:val="24"/>
+        </w:rPr>
+        <w:t xml:space="preserve"> + 0 + 1 = 2. Size(D, T) = (2,2)</w:t>
+      </w:r>
+    </w:p>
+    <w:p>
+      <w:pPr>
+        <w:pStyle w:val="ListParagraph"/>
+        <w:spacing w:line="240" w:lineRule="auto"/>
+        <w:rPr>
+          <w:rFonts w:ascii="Times New Roman" w:hAnsi="Times New Roman" w:cs="Times New Roman"/>
+          <w:sz w:val="24"/>
+          <w:szCs w:val="24"/>
+        </w:rPr>
+      </w:pPr>
+      <w:r>
+        <w:rPr>
+          <w:rFonts w:ascii="Times New Roman" w:hAnsi="Times New Roman" w:cs="Times New Roman"/>
+          <w:sz w:val="24"/>
+          <w:szCs w:val="24"/>
+        </w:rPr>
+        <w:t>f. Keys(D,T) = (D,T)</w:t>
+      </w:r>
+      <w:bookmarkStart w:id="0" w:name="_GoBack"/>
+      <w:bookmarkEnd w:id="0"/>
     </w:p>
     <w:p>
       <w:pPr>
@@ -725,7 +1176,6 @@
         <w:rPr>
           <w:noProof/>
         </w:rPr>
-        <w:lastRenderedPageBreak/>
         <w:drawing>
           <wp:anchor distT="0" distB="0" distL="114300" distR="114300" simplePos="0" relativeHeight="251658240" behindDoc="1" locked="0" layoutInCell="1" allowOverlap="1" wp14:anchorId="02A7CD76" wp14:editId="59FD2FA5">
             <wp:simplePos x="0" y="0"/>
@@ -752,7 +1202,7 @@
                     </pic:cNvPicPr>
                   </pic:nvPicPr>
                   <pic:blipFill>
-                    <a:blip r:embed="rId5">
+                    <a:blip r:embed="rId10">
                       <a:extLst>
                         <a:ext uri="{28A0092B-C50C-407E-A947-70E740481C1C}">
                           <a14:useLocalDpi xmlns:a14="http://schemas.microsoft.com/office/drawing/2010/main" val="0"/>
@@ -964,7 +1414,7 @@
       </w:pPr>
     </w:pPrDefault>
   </w:docDefaults>
-  <w:latentStyles w:defLockedState="0" w:defUIPriority="99" w:defSemiHidden="0" w:defUnhideWhenUsed="0" w:defQFormat="0" w:count="376">
+  <w:latentStyles w:defLockedState="0" w:defUIPriority="99" w:defSemiHidden="0" w:defUnhideWhenUsed="0" w:defQFormat="0" w:count="377">
     <w:lsdException w:name="Normal" w:uiPriority="0" w:qFormat="1"/>
     <w:lsdException w:name="heading 1" w:uiPriority="9" w:qFormat="1"/>
     <w:lsdException w:name="heading 2" w:semiHidden="1" w:uiPriority="9" w:unhideWhenUsed="1" w:qFormat="1"/>
@@ -1070,7 +1520,6 @@
     <w:lsdException w:name="HTML Sample" w:semiHidden="1" w:unhideWhenUsed="1"/>
     <w:lsdException w:name="HTML Typewriter" w:semiHidden="1" w:unhideWhenUsed="1"/>
     <w:lsdException w:name="HTML Variable" w:semiHidden="1" w:unhideWhenUsed="1"/>
-    <w:lsdException w:name="Normal Table" w:semiHidden="1" w:unhideWhenUsed="1"/>
     <w:lsdException w:name="annotation subject" w:semiHidden="1" w:unhideWhenUsed="1"/>
     <w:lsdException w:name="No List" w:semiHidden="1" w:unhideWhenUsed="1"/>
     <w:lsdException w:name="Outline List 1" w:semiHidden="1" w:unhideWhenUsed="1"/>
@@ -1117,10 +1566,8 @@
     <w:lsdException w:name="Table Subtle 2" w:semiHidden="1" w:unhideWhenUsed="1"/>
     <w:lsdException w:name="Table Web 1" w:semiHidden="1" w:unhideWhenUsed="1"/>
     <w:lsdException w:name="Table Web 2" w:semiHidden="1" w:unhideWhenUsed="1"/>
-    <w:lsdException w:name="Table Web 3" w:semiHidden="1" w:unhideWhenUsed="1"/>
     <w:lsdException w:name="Balloon Text" w:semiHidden="1" w:unhideWhenUsed="1"/>
     <w:lsdException w:name="Table Grid" w:uiPriority="39"/>
-    <w:lsdException w:name="Table Theme" w:semiHidden="1" w:unhideWhenUsed="1"/>
     <w:lsdException w:name="Placeholder Text" w:semiHidden="1"/>
     <w:lsdException w:name="No Spacing" w:uiPriority="1" w:qFormat="1"/>
     <w:lsdException w:name="Light Shading" w:uiPriority="60"/>
@@ -1341,6 +1788,7 @@
     <w:lsdException w:name="Hashtag" w:semiHidden="1" w:unhideWhenUsed="1"/>
     <w:lsdException w:name="Unresolved Mention" w:semiHidden="1" w:unhideWhenUsed="1"/>
     <w:lsdException w:name="Smart Link" w:semiHidden="1" w:unhideWhenUsed="1"/>
+    <w:lsdException w:name="Smart Link Error" w:semiHidden="1" w:unhideWhenUsed="1"/>
   </w:latentStyles>
   <w:style w:type="paragraph" w:default="1" w:styleId="Normal">
     <w:name w:val="Normal"/>

</xml_diff>